<commit_message>
Move answers to docx
</commit_message>
<xml_diff>
--- a/NeuralNetworks.docx
+++ b/NeuralNetworks.docx
@@ -1,6 +1,6 @@
 
 <file path=word/document.xml><?xml version="1.0" encoding="utf-8"?>
-<w:document xmlns:wpc="http://schemas.microsoft.com/office/word/2010/wordprocessingCanvas" xmlns:mo="http://schemas.microsoft.com/office/mac/office/2008/main" xmlns:mc="http://schemas.openxmlformats.org/markup-compatibility/2006" xmlns:mv="urn:schemas-microsoft-com:mac:vml" xmlns:o="urn:schemas-microsoft-com:office:office" xmlns:r="http://schemas.openxmlformats.org/officeDocument/2006/relationships" xmlns:m="http://schemas.openxmlformats.org/officeDocument/2006/math" xmlns:v="urn:schemas-microsoft-com:vml" xmlns:wp14="http://schemas.microsoft.com/office/word/2010/wordprocessingDrawing" xmlns:wp="http://schemas.openxmlformats.org/drawingml/2006/wordprocessingDrawing" xmlns:w10="urn:schemas-microsoft-com:office:word" xmlns:w="http://schemas.openxmlformats.org/wordprocessingml/2006/main" xmlns:w14="http://schemas.microsoft.com/office/word/2010/wordml" xmlns:w15="http://schemas.microsoft.com/office/word/2012/wordml" xmlns:wpg="http://schemas.microsoft.com/office/word/2010/wordprocessingGroup" xmlns:wpi="http://schemas.microsoft.com/office/word/2010/wordprocessingInk" xmlns:wne="http://schemas.microsoft.com/office/word/2006/wordml" xmlns:wps="http://schemas.microsoft.com/office/word/2010/wordprocessingShape" mc:Ignorable="w14 w15 wp14">
+<w:document xmlns:wpc="http://schemas.microsoft.com/office/word/2010/wordprocessingCanvas" xmlns:cx="http://schemas.microsoft.com/office/drawing/2014/chartex" xmlns:cx1="http://schemas.microsoft.com/office/drawing/2015/9/8/chartex" xmlns:cx2="http://schemas.microsoft.com/office/drawing/2015/10/21/chartex" xmlns:cx3="http://schemas.microsoft.com/office/drawing/2016/5/9/chartex" xmlns:cx4="http://schemas.microsoft.com/office/drawing/2016/5/10/chartex" xmlns:cx5="http://schemas.microsoft.com/office/drawing/2016/5/11/chartex" xmlns:cx6="http://schemas.microsoft.com/office/drawing/2016/5/12/chartex" xmlns:cx7="http://schemas.microsoft.com/office/drawing/2016/5/13/chartex" xmlns:cx8="http://schemas.microsoft.com/office/drawing/2016/5/14/chartex" xmlns:mc="http://schemas.openxmlformats.org/markup-compatibility/2006" xmlns:aink="http://schemas.microsoft.com/office/drawing/2016/ink" xmlns:am3d="http://schemas.microsoft.com/office/drawing/2017/model3d" xmlns:o="urn:schemas-microsoft-com:office:office" xmlns:r="http://schemas.openxmlformats.org/officeDocument/2006/relationships" xmlns:m="http://schemas.openxmlformats.org/officeDocument/2006/math" xmlns:v="urn:schemas-microsoft-com:vml" xmlns:wp14="http://schemas.microsoft.com/office/word/2010/wordprocessingDrawing" xmlns:wp="http://schemas.openxmlformats.org/drawingml/2006/wordprocessingDrawing" xmlns:w10="urn:schemas-microsoft-com:office:word" xmlns:w="http://schemas.openxmlformats.org/wordprocessingml/2006/main" xmlns:w14="http://schemas.microsoft.com/office/word/2010/wordml" xmlns:w15="http://schemas.microsoft.com/office/word/2012/wordml" xmlns:w16cid="http://schemas.microsoft.com/office/word/2016/wordml/cid" xmlns:w16se="http://schemas.microsoft.com/office/word/2015/wordml/symex" xmlns:wpg="http://schemas.microsoft.com/office/word/2010/wordprocessingGroup" xmlns:wpi="http://schemas.microsoft.com/office/word/2010/wordprocessingInk" xmlns:wne="http://schemas.microsoft.com/office/word/2006/wordml" xmlns:wps="http://schemas.microsoft.com/office/word/2010/wordprocessingShape" mc:Ignorable="w14 w15 w16se w16cid wp14">
   <w:body>
     <w:p>
       <w:pPr>
@@ -93,6 +93,7 @@
       <w:r>
         <w:t xml:space="preserve">[8 pts] </w:t>
       </w:r>
+      <w:proofErr w:type="spellStart"/>
       <w:r>
         <w:rPr>
           <w:rFonts w:ascii="Courier New" w:hAnsi="Courier New" w:cs="Courier New"/>
@@ -101,7 +102,18 @@
           <w:sz w:val="22"/>
           <w:szCs w:val="22"/>
         </w:rPr>
-        <w:t>trainNetwork()</w:t>
+        <w:t>trainNetwork</w:t>
+      </w:r>
+      <w:proofErr w:type="spellEnd"/>
+      <w:r>
+        <w:rPr>
+          <w:rFonts w:ascii="Courier New" w:hAnsi="Courier New" w:cs="Courier New"/>
+          <w:b/>
+          <w:color w:val="000000"/>
+          <w:sz w:val="22"/>
+          <w:szCs w:val="22"/>
+        </w:rPr>
+        <w:t>()</w:t>
       </w:r>
       <w:r>
         <w:rPr>
@@ -145,7 +157,23 @@
           <w:rFonts w:eastAsia="Times New Roman" w:cs="Times New Roman"/>
           <w:color w:val="000000"/>
         </w:rPr>
-        <w:t xml:space="preserve">[1 pt] Given </w:t>
+        <w:t xml:space="preserve">[1 </w:t>
+      </w:r>
+      <w:proofErr w:type="spellStart"/>
+      <w:r>
+        <w:rPr>
+          <w:rFonts w:eastAsia="Times New Roman" w:cs="Times New Roman"/>
+          <w:color w:val="000000"/>
+        </w:rPr>
+        <w:t>pt</w:t>
+      </w:r>
+      <w:proofErr w:type="spellEnd"/>
+      <w:r>
+        <w:rPr>
+          <w:rFonts w:eastAsia="Times New Roman" w:cs="Times New Roman"/>
+          <w:color w:val="000000"/>
+        </w:rPr>
+        <w:t xml:space="preserve">] Given </w:t>
       </w:r>
       <w:r>
         <w:rPr>
@@ -207,7 +235,21 @@
           <w:rFonts w:eastAsia="Times New Roman" w:cs="Times New Roman"/>
           <w:color w:val="000000"/>
         </w:rPr>
-        <w:t xml:space="preserve"> _____</w:t>
+        <w:t xml:space="preserve"> __</w:t>
+      </w:r>
+      <w:r>
+        <w:rPr>
+          <w:rFonts w:eastAsia="Times New Roman" w:cs="Times New Roman"/>
+          <w:color w:val="000000"/>
+        </w:rPr>
+        <w:t>3</w:t>
+      </w:r>
+      <w:r>
+        <w:rPr>
+          <w:rFonts w:eastAsia="Times New Roman" w:cs="Times New Roman"/>
+          <w:color w:val="000000"/>
+        </w:rPr>
+        <w:t>__</w:t>
       </w:r>
     </w:p>
     <w:p>
@@ -242,7 +284,23 @@
           <w:rFonts w:eastAsia="Times New Roman" w:cs="Times New Roman"/>
           <w:color w:val="000000"/>
         </w:rPr>
-        <w:t xml:space="preserve"> pt] </w:t>
+        <w:t xml:space="preserve"> </w:t>
+      </w:r>
+      <w:proofErr w:type="spellStart"/>
+      <w:r>
+        <w:rPr>
+          <w:rFonts w:eastAsia="Times New Roman" w:cs="Times New Roman"/>
+          <w:color w:val="000000"/>
+        </w:rPr>
+        <w:t>pt</w:t>
+      </w:r>
+      <w:proofErr w:type="spellEnd"/>
+      <w:r>
+        <w:rPr>
+          <w:rFonts w:eastAsia="Times New Roman" w:cs="Times New Roman"/>
+          <w:color w:val="000000"/>
+        </w:rPr>
+        <w:t xml:space="preserve">] </w:t>
       </w:r>
       <w:r>
         <w:rPr>
@@ -322,7 +380,21 @@
           <w:rFonts w:eastAsia="Times New Roman" w:cs="Times New Roman"/>
           <w:color w:val="000000"/>
         </w:rPr>
-        <w:t xml:space="preserve"> ___ </w:t>
+        <w:t xml:space="preserve"> _</w:t>
+      </w:r>
+      <w:r>
+        <w:rPr>
+          <w:rFonts w:eastAsia="Times New Roman" w:cs="Times New Roman"/>
+          <w:color w:val="000000"/>
+        </w:rPr>
+        <w:t>_0.2</w:t>
+      </w:r>
+      <w:r>
+        <w:rPr>
+          <w:rFonts w:eastAsia="Times New Roman" w:cs="Times New Roman"/>
+          <w:color w:val="000000"/>
+        </w:rPr>
+        <w:t xml:space="preserve">__ </w:t>
       </w:r>
     </w:p>
     <w:p>
@@ -357,7 +429,23 @@
           <w:rFonts w:eastAsia="Times New Roman" w:cs="Times New Roman"/>
           <w:color w:val="000000"/>
         </w:rPr>
-        <w:t xml:space="preserve"> pt] Reset the </w:t>
+        <w:t xml:space="preserve"> </w:t>
+      </w:r>
+      <w:proofErr w:type="spellStart"/>
+      <w:r>
+        <w:rPr>
+          <w:rFonts w:eastAsia="Times New Roman" w:cs="Times New Roman"/>
+          <w:color w:val="000000"/>
+        </w:rPr>
+        <w:t>pt</w:t>
+      </w:r>
+      <w:proofErr w:type="spellEnd"/>
+      <w:r>
+        <w:rPr>
+          <w:rFonts w:eastAsia="Times New Roman" w:cs="Times New Roman"/>
+          <w:color w:val="000000"/>
+        </w:rPr>
+        <w:t>] Reset the </w:t>
       </w:r>
       <w:r>
         <w:rPr>
@@ -426,7 +514,21 @@
           <w:rFonts w:eastAsia="Times New Roman" w:cs="Times New Roman"/>
           <w:color w:val="000000"/>
         </w:rPr>
-        <w:t xml:space="preserve"> ____ </w:t>
+        <w:t xml:space="preserve"> __</w:t>
+      </w:r>
+      <w:r>
+        <w:rPr>
+          <w:rFonts w:eastAsia="Times New Roman" w:cs="Times New Roman"/>
+          <w:color w:val="000000"/>
+        </w:rPr>
+        <w:t>0.3</w:t>
+      </w:r>
+      <w:r>
+        <w:rPr>
+          <w:rFonts w:eastAsia="Times New Roman" w:cs="Times New Roman"/>
+          <w:color w:val="000000"/>
+        </w:rPr>
+        <w:t xml:space="preserve">__ </w:t>
       </w:r>
     </w:p>
     <w:p>
@@ -534,6 +636,22 @@
     </w:p>
     <w:p>
       <w:pPr>
+        <w:ind w:left="360"/>
+        <w:rPr>
+          <w:rFonts w:eastAsia="Times New Roman" w:cs="Times New Roman"/>
+          <w:color w:val="000000"/>
+        </w:rPr>
+      </w:pPr>
+      <w:r>
+        <w:rPr>
+          <w:rFonts w:eastAsia="Times New Roman" w:cs="Times New Roman"/>
+          <w:color w:val="000000"/>
+        </w:rPr>
+        <w:t>In both situations, the weights add up to more than the threshold.</w:t>
+      </w:r>
+    </w:p>
+    <w:p>
+      <w:pPr>
         <w:rPr>
           <w:rFonts w:eastAsia="Times New Roman" w:cs="Times New Roman"/>
           <w:color w:val="000000"/>
@@ -580,8 +698,25 @@
           <w:rFonts w:eastAsia="Times New Roman" w:cs="Times New Roman"/>
           <w:color w:val="000000"/>
         </w:rPr>
-        <w:t xml:space="preserve"> pt] Modify the training data so as to attempt to learn the </w:t>
-      </w:r>
+        <w:t xml:space="preserve"> </w:t>
+      </w:r>
+      <w:proofErr w:type="spellStart"/>
+      <w:r>
+        <w:rPr>
+          <w:rFonts w:eastAsia="Times New Roman" w:cs="Times New Roman"/>
+          <w:color w:val="000000"/>
+        </w:rPr>
+        <w:t>pt</w:t>
+      </w:r>
+      <w:proofErr w:type="spellEnd"/>
+      <w:r>
+        <w:rPr>
+          <w:rFonts w:eastAsia="Times New Roman" w:cs="Times New Roman"/>
+          <w:color w:val="000000"/>
+        </w:rPr>
+        <w:t>] Modify the training data so as to attempt to learn the </w:t>
+      </w:r>
+      <w:proofErr w:type="spellStart"/>
       <w:r>
         <w:rPr>
           <w:rFonts w:eastAsia="Times New Roman" w:cs="Times New Roman"/>
@@ -591,6 +726,7 @@
         </w:rPr>
         <w:t>xor</w:t>
       </w:r>
+      <w:proofErr w:type="spellEnd"/>
       <w:r>
         <w:rPr>
           <w:rFonts w:eastAsia="Times New Roman" w:cs="Times New Roman"/>
@@ -658,6 +794,7 @@
         </w:rPr>
         <w:t>hat appears to be the problem with the perceptron network when attempting to learn </w:t>
       </w:r>
+      <w:proofErr w:type="spellStart"/>
       <w:r>
         <w:rPr>
           <w:rFonts w:eastAsia="Times New Roman" w:cs="Times New Roman"/>
@@ -667,6 +804,7 @@
         </w:rPr>
         <w:t>xor</w:t>
       </w:r>
+      <w:proofErr w:type="spellEnd"/>
       <w:r>
         <w:rPr>
           <w:rFonts w:eastAsia="Times New Roman" w:cs="Times New Roman"/>
@@ -699,6 +837,13 @@
           <w:color w:val="000000"/>
         </w:rPr>
       </w:pPr>
+      <w:r>
+        <w:rPr>
+          <w:rFonts w:eastAsia="Times New Roman" w:cs="Times New Roman"/>
+          <w:color w:val="000000"/>
+        </w:rPr>
+        <w:t>In order to learn XOR, the input to the last neuron must be high when only one input neuron is active. However, because the calculation adds the activations of the previous layer together, that cannot happen as it will be high when both inputs are active.</w:t>
+      </w:r>
     </w:p>
     <w:p>
       <w:pPr>
@@ -735,6 +880,28 @@
           <w:sz w:val="28"/>
           <w:szCs w:val="28"/>
         </w:rPr>
+        <w:br w:type="page"/>
+      </w:r>
+    </w:p>
+    <w:p>
+      <w:pPr>
+        <w:rPr>
+          <w:rFonts w:eastAsia="Times New Roman" w:cs="Times New Roman"/>
+          <w:b/>
+          <w:color w:val="000000"/>
+          <w:sz w:val="28"/>
+          <w:szCs w:val="28"/>
+        </w:rPr>
+      </w:pPr>
+      <w:r>
+        <w:rPr>
+          <w:rFonts w:eastAsia="Times New Roman" w:cs="Times New Roman"/>
+          <w:b/>
+          <w:color w:val="000000"/>
+          <w:sz w:val="28"/>
+          <w:szCs w:val="28"/>
+        </w:rPr>
+        <w:lastRenderedPageBreak/>
         <w:t>XOR Experiments</w:t>
       </w:r>
     </w:p>
@@ -812,11 +979,19 @@
         </w:rPr>
         <w:t xml:space="preserve">Based on the example XOR net we saw in the slides, we should be able to develop a network that implements XOR reliably </w:t>
       </w:r>
-      <w:r>
-        <w:rPr>
-          <w:rFonts w:eastAsia="Times New Roman" w:cs="Times New Roman"/>
-        </w:rPr>
-        <w:t>As it turns out, t</w:t>
+      <w:proofErr w:type="gramStart"/>
+      <w:r>
+        <w:rPr>
+          <w:rFonts w:eastAsia="Times New Roman" w:cs="Times New Roman"/>
+        </w:rPr>
+        <w:t>As</w:t>
+      </w:r>
+      <w:proofErr w:type="gramEnd"/>
+      <w:r>
+        <w:rPr>
+          <w:rFonts w:eastAsia="Times New Roman" w:cs="Times New Roman"/>
+        </w:rPr>
+        <w:t xml:space="preserve"> it turns out, t</w:t>
       </w:r>
       <w:r>
         <w:rPr>
@@ -834,26 +1009,47 @@
         <w:rPr>
           <w:rFonts w:eastAsia="Times New Roman" w:cs="Times New Roman"/>
         </w:rPr>
-        <w:t xml:space="preserve">the case with the current set-up of the </w:t>
-      </w:r>
-      <w:r>
-        <w:rPr>
-          <w:rFonts w:eastAsia="Times New Roman" w:cs="Times New Roman"/>
-        </w:rPr>
-        <w:lastRenderedPageBreak/>
-        <w:t xml:space="preserve">network. </w:t>
-      </w:r>
-      <w:r>
-        <w:rPr>
-          <w:rFonts w:eastAsia="Times New Roman" w:cs="Times New Roman"/>
-        </w:rPr>
-        <w:t xml:space="preserve">The testNetwork() method prints the actual output and the desired output. </w:t>
-      </w:r>
-      <w:r>
-        <w:rPr>
-          <w:rFonts w:eastAsia="Times New Roman" w:cs="Times New Roman"/>
-        </w:rPr>
-        <w:t xml:space="preserve">The printWeights() method shows the weights after learning. </w:t>
+        <w:t xml:space="preserve">the case with the current set-up of the network. </w:t>
+      </w:r>
+      <w:r>
+        <w:rPr>
+          <w:rFonts w:eastAsia="Times New Roman" w:cs="Times New Roman"/>
+        </w:rPr>
+        <w:t xml:space="preserve">The </w:t>
+      </w:r>
+      <w:proofErr w:type="spellStart"/>
+      <w:r>
+        <w:rPr>
+          <w:rFonts w:eastAsia="Times New Roman" w:cs="Times New Roman"/>
+        </w:rPr>
+        <w:t>testNetwork</w:t>
+      </w:r>
+      <w:proofErr w:type="spellEnd"/>
+      <w:r>
+        <w:rPr>
+          <w:rFonts w:eastAsia="Times New Roman" w:cs="Times New Roman"/>
+        </w:rPr>
+        <w:t xml:space="preserve">() method prints the actual output and the desired output. </w:t>
+      </w:r>
+      <w:r>
+        <w:rPr>
+          <w:rFonts w:eastAsia="Times New Roman" w:cs="Times New Roman"/>
+        </w:rPr>
+        <w:t xml:space="preserve">The </w:t>
+      </w:r>
+      <w:proofErr w:type="spellStart"/>
+      <w:r>
+        <w:rPr>
+          <w:rFonts w:eastAsia="Times New Roman" w:cs="Times New Roman"/>
+        </w:rPr>
+        <w:t>printWeights</w:t>
+      </w:r>
+      <w:proofErr w:type="spellEnd"/>
+      <w:r>
+        <w:rPr>
+          <w:rFonts w:eastAsia="Times New Roman" w:cs="Times New Roman"/>
+        </w:rPr>
+        <w:t xml:space="preserve">() method shows the weights after learning. </w:t>
       </w:r>
       <w:r>
         <w:rPr>
@@ -1044,6 +1240,12 @@
                 <w:rFonts w:eastAsia="Times New Roman" w:cs="Times New Roman"/>
               </w:rPr>
             </w:pPr>
+            <w:r>
+              <w:rPr>
+                <w:rFonts w:eastAsia="Times New Roman" w:cs="Times New Roman"/>
+              </w:rPr>
+              <w:t>0.1</w:t>
+            </w:r>
           </w:p>
         </w:tc>
         <w:tc>
@@ -1058,6 +1260,12 @@
                 <w:rFonts w:eastAsia="Times New Roman" w:cs="Times New Roman"/>
               </w:rPr>
             </w:pPr>
+            <w:r>
+              <w:rPr>
+                <w:rFonts w:eastAsia="Times New Roman" w:cs="Times New Roman"/>
+              </w:rPr>
+              <w:t>12000</w:t>
+            </w:r>
           </w:p>
         </w:tc>
         <w:tc>
@@ -1122,6 +1330,12 @@
                 <w:rFonts w:eastAsia="Times New Roman" w:cs="Times New Roman"/>
               </w:rPr>
             </w:pPr>
+            <w:r>
+              <w:rPr>
+                <w:rFonts w:eastAsia="Times New Roman" w:cs="Times New Roman"/>
+              </w:rPr>
+              <w:t>0.2</w:t>
+            </w:r>
           </w:p>
         </w:tc>
         <w:tc>
@@ -1136,6 +1350,12 @@
                 <w:rFonts w:eastAsia="Times New Roman" w:cs="Times New Roman"/>
               </w:rPr>
             </w:pPr>
+            <w:r>
+              <w:rPr>
+                <w:rFonts w:eastAsia="Times New Roman" w:cs="Times New Roman"/>
+              </w:rPr>
+              <w:t>5000</w:t>
+            </w:r>
           </w:p>
         </w:tc>
         <w:tc>
@@ -1200,6 +1420,12 @@
                 <w:rFonts w:eastAsia="Times New Roman" w:cs="Times New Roman"/>
               </w:rPr>
             </w:pPr>
+            <w:r>
+              <w:rPr>
+                <w:rFonts w:eastAsia="Times New Roman" w:cs="Times New Roman"/>
+              </w:rPr>
+              <w:t>0.3</w:t>
+            </w:r>
           </w:p>
         </w:tc>
         <w:tc>
@@ -1214,6 +1440,12 @@
                 <w:rFonts w:eastAsia="Times New Roman" w:cs="Times New Roman"/>
               </w:rPr>
             </w:pPr>
+            <w:r>
+              <w:rPr>
+                <w:rFonts w:eastAsia="Times New Roman" w:cs="Times New Roman"/>
+              </w:rPr>
+              <w:t>2500</w:t>
+            </w:r>
           </w:p>
         </w:tc>
         <w:tc>
@@ -1287,6 +1519,12 @@
           <w:rFonts w:eastAsia="Times New Roman" w:cs="Times New Roman"/>
         </w:rPr>
       </w:pPr>
+      <w:r>
+        <w:rPr>
+          <w:rFonts w:eastAsia="Times New Roman" w:cs="Times New Roman"/>
+        </w:rPr>
+        <w:t>As the threshold increases, the number of episodes required decreases.</w:t>
+      </w:r>
     </w:p>
     <w:p>
       <w:pPr>
@@ -1348,7 +1586,21 @@
         <w:rPr>
           <w:rFonts w:eastAsia="Times New Roman" w:cs="Times New Roman"/>
         </w:rPr>
-        <w:t>fy trainNetwork()</w:t>
+        <w:t xml:space="preserve">fy </w:t>
+      </w:r>
+      <w:proofErr w:type="spellStart"/>
+      <w:r>
+        <w:rPr>
+          <w:rFonts w:eastAsia="Times New Roman" w:cs="Times New Roman"/>
+        </w:rPr>
+        <w:t>trainNetwork</w:t>
+      </w:r>
+      <w:proofErr w:type="spellEnd"/>
+      <w:r>
+        <w:rPr>
+          <w:rFonts w:eastAsia="Times New Roman" w:cs="Times New Roman"/>
+        </w:rPr>
+        <w:t>()</w:t>
       </w:r>
       <w:r>
         <w:rPr>
@@ -1533,6 +1785,12 @@
                 <w:rFonts w:eastAsia="Times New Roman" w:cs="Times New Roman"/>
               </w:rPr>
             </w:pPr>
+            <w:r>
+              <w:rPr>
+                <w:rFonts w:eastAsia="Times New Roman" w:cs="Times New Roman"/>
+              </w:rPr>
+              <w:t>15</w:t>
+            </w:r>
           </w:p>
         </w:tc>
         <w:tc>
@@ -1547,6 +1805,12 @@
                 <w:rFonts w:eastAsia="Times New Roman" w:cs="Times New Roman"/>
               </w:rPr>
             </w:pPr>
+            <w:r>
+              <w:rPr>
+                <w:rFonts w:eastAsia="Times New Roman" w:cs="Times New Roman"/>
+              </w:rPr>
+              <w:t>0.1</w:t>
+            </w:r>
           </w:p>
         </w:tc>
         <w:tc>
@@ -1561,6 +1825,12 @@
                 <w:rFonts w:eastAsia="Times New Roman" w:cs="Times New Roman"/>
               </w:rPr>
             </w:pPr>
+            <w:r>
+              <w:rPr>
+                <w:rFonts w:eastAsia="Times New Roman" w:cs="Times New Roman"/>
+              </w:rPr>
+              <w:t>0.5</w:t>
+            </w:r>
           </w:p>
         </w:tc>
         <w:tc>
@@ -1575,6 +1845,12 @@
                 <w:rFonts w:eastAsia="Times New Roman" w:cs="Times New Roman"/>
               </w:rPr>
             </w:pPr>
+            <w:r>
+              <w:rPr>
+                <w:rFonts w:eastAsia="Times New Roman" w:cs="Times New Roman"/>
+              </w:rPr>
+              <w:t>3</w:t>
+            </w:r>
           </w:p>
         </w:tc>
       </w:tr>
@@ -1611,6 +1887,12 @@
                 <w:rFonts w:eastAsia="Times New Roman" w:cs="Times New Roman"/>
               </w:rPr>
             </w:pPr>
+            <w:r>
+              <w:rPr>
+                <w:rFonts w:eastAsia="Times New Roman" w:cs="Times New Roman"/>
+              </w:rPr>
+              <w:t>15</w:t>
+            </w:r>
           </w:p>
         </w:tc>
         <w:tc>
@@ -1625,6 +1907,12 @@
                 <w:rFonts w:eastAsia="Times New Roman" w:cs="Times New Roman"/>
               </w:rPr>
             </w:pPr>
+            <w:r>
+              <w:rPr>
+                <w:rFonts w:eastAsia="Times New Roman" w:cs="Times New Roman"/>
+              </w:rPr>
+              <w:t>0.1</w:t>
+            </w:r>
           </w:p>
         </w:tc>
         <w:tc>
@@ -1639,6 +1927,12 @@
                 <w:rFonts w:eastAsia="Times New Roman" w:cs="Times New Roman"/>
               </w:rPr>
             </w:pPr>
+            <w:r>
+              <w:rPr>
+                <w:rFonts w:eastAsia="Times New Roman" w:cs="Times New Roman"/>
+              </w:rPr>
+              <w:t>0.5</w:t>
+            </w:r>
           </w:p>
         </w:tc>
         <w:tc>
@@ -1653,6 +1947,12 @@
                 <w:rFonts w:eastAsia="Times New Roman" w:cs="Times New Roman"/>
               </w:rPr>
             </w:pPr>
+            <w:r>
+              <w:rPr>
+                <w:rFonts w:eastAsia="Times New Roman" w:cs="Times New Roman"/>
+              </w:rPr>
+              <w:t>2</w:t>
+            </w:r>
           </w:p>
         </w:tc>
       </w:tr>
@@ -1689,6 +1989,12 @@
                 <w:rFonts w:eastAsia="Times New Roman" w:cs="Times New Roman"/>
               </w:rPr>
             </w:pPr>
+            <w:r>
+              <w:rPr>
+                <w:rFonts w:eastAsia="Times New Roman" w:cs="Times New Roman"/>
+              </w:rPr>
+              <w:t>10</w:t>
+            </w:r>
           </w:p>
         </w:tc>
         <w:tc>
@@ -1703,6 +2009,12 @@
                 <w:rFonts w:eastAsia="Times New Roman" w:cs="Times New Roman"/>
               </w:rPr>
             </w:pPr>
+            <w:r>
+              <w:rPr>
+                <w:rFonts w:eastAsia="Times New Roman" w:cs="Times New Roman"/>
+              </w:rPr>
+              <w:t>0.2</w:t>
+            </w:r>
           </w:p>
         </w:tc>
         <w:tc>
@@ -1717,6 +2029,12 @@
                 <w:rFonts w:eastAsia="Times New Roman" w:cs="Times New Roman"/>
               </w:rPr>
             </w:pPr>
+            <w:r>
+              <w:rPr>
+                <w:rFonts w:eastAsia="Times New Roman" w:cs="Times New Roman"/>
+              </w:rPr>
+              <w:t>0.7</w:t>
+            </w:r>
           </w:p>
         </w:tc>
         <w:tc>
@@ -1731,6 +2049,12 @@
                 <w:rFonts w:eastAsia="Times New Roman" w:cs="Times New Roman"/>
               </w:rPr>
             </w:pPr>
+            <w:r>
+              <w:rPr>
+                <w:rFonts w:eastAsia="Times New Roman" w:cs="Times New Roman"/>
+              </w:rPr>
+              <w:t>2</w:t>
+            </w:r>
           </w:p>
         </w:tc>
       </w:tr>
@@ -1782,6 +2106,12 @@
           <w:rFonts w:eastAsia="Times New Roman" w:cs="Times New Roman"/>
         </w:rPr>
       </w:pPr>
+      <w:r>
+        <w:rPr>
+          <w:rFonts w:eastAsia="Times New Roman" w:cs="Times New Roman"/>
+        </w:rPr>
+        <w:t>Having a large learning rate and small episode count often trains quickly but is unreliable. The best arrangement is small learning rate, higher episode count, higher threshold, and at least two hidden nodes.</w:t>
+      </w:r>
     </w:p>
     <w:p>
       <w:pPr>
@@ -1803,17 +2133,6 @@
     </w:p>
     <w:p>
       <w:pPr>
-        <w:pStyle w:val="ListParagraph"/>
-        <w:ind w:left="360"/>
-        <w:rPr>
-          <w:rFonts w:eastAsia="Times New Roman" w:cs="Times New Roman"/>
-        </w:rPr>
-      </w:pPr>
-    </w:p>
-    <w:p>
-      <w:pPr>
-        <w:pStyle w:val="ListParagraph"/>
-        <w:ind w:left="0"/>
         <w:rPr>
           <w:rFonts w:eastAsia="Times New Roman" w:cs="Times New Roman"/>
           <w:b/>
@@ -1828,6 +2147,16 @@
           <w:sz w:val="28"/>
           <w:szCs w:val="28"/>
         </w:rPr>
+        <w:br w:type="page"/>
+      </w:r>
+      <w:r>
+        <w:rPr>
+          <w:rFonts w:eastAsia="Times New Roman" w:cs="Times New Roman"/>
+          <w:b/>
+          <w:sz w:val="28"/>
+          <w:szCs w:val="28"/>
+        </w:rPr>
+        <w:lastRenderedPageBreak/>
         <w:t>Parity Bit</w:t>
       </w:r>
     </w:p>
@@ -1971,7 +2300,21 @@
           <w:color w:val="000000"/>
         </w:rPr>
         <w:tab/>
-        <w:t>_____</w:t>
+        <w:t>___</w:t>
+      </w:r>
+      <w:r>
+        <w:rPr>
+          <w:rFonts w:eastAsia="Times New Roman" w:cs="Times New Roman"/>
+          <w:color w:val="000000"/>
+        </w:rPr>
+        <w:t>10</w:t>
+      </w:r>
+      <w:r>
+        <w:rPr>
+          <w:rFonts w:eastAsia="Times New Roman" w:cs="Times New Roman"/>
+          <w:color w:val="000000"/>
+        </w:rPr>
+        <w:t>__</w:t>
       </w:r>
     </w:p>
     <w:p>
@@ -2010,7 +2353,21 @@
           <w:color w:val="000000"/>
         </w:rPr>
         <w:tab/>
-        <w:t>_____</w:t>
+        <w:t>___</w:t>
+      </w:r>
+      <w:r>
+        <w:rPr>
+          <w:rFonts w:eastAsia="Times New Roman" w:cs="Times New Roman"/>
+          <w:color w:val="000000"/>
+        </w:rPr>
+        <w:t>0.1</w:t>
+      </w:r>
+      <w:r>
+        <w:rPr>
+          <w:rFonts w:eastAsia="Times New Roman" w:cs="Times New Roman"/>
+          <w:color w:val="000000"/>
+        </w:rPr>
+        <w:t>__</w:t>
       </w:r>
     </w:p>
     <w:p>
@@ -2063,7 +2420,21 @@
           <w:color w:val="000000"/>
         </w:rPr>
         <w:tab/>
-        <w:t>_____</w:t>
+        <w:t>___</w:t>
+      </w:r>
+      <w:r>
+        <w:rPr>
+          <w:rFonts w:eastAsia="Times New Roman" w:cs="Times New Roman"/>
+          <w:color w:val="000000"/>
+        </w:rPr>
+        <w:t>0.0</w:t>
+      </w:r>
+      <w:r>
+        <w:rPr>
+          <w:rFonts w:eastAsia="Times New Roman" w:cs="Times New Roman"/>
+          <w:color w:val="000000"/>
+        </w:rPr>
+        <w:t>__</w:t>
       </w:r>
     </w:p>
     <w:p>
@@ -2095,7 +2466,21 @@
           <w:color w:val="000000"/>
         </w:rPr>
         <w:tab/>
-        <w:t>_____</w:t>
+        <w:t>___</w:t>
+      </w:r>
+      <w:r>
+        <w:rPr>
+          <w:rFonts w:eastAsia="Times New Roman" w:cs="Times New Roman"/>
+          <w:color w:val="000000"/>
+        </w:rPr>
+        <w:t>1</w:t>
+      </w:r>
+      <w:r>
+        <w:rPr>
+          <w:rFonts w:eastAsia="Times New Roman" w:cs="Times New Roman"/>
+          <w:color w:val="000000"/>
+        </w:rPr>
+        <w:t>__</w:t>
       </w:r>
     </w:p>
     <w:p>
@@ -2127,7 +2512,21 @@
           <w:color w:val="000000"/>
         </w:rPr>
         <w:tab/>
-        <w:t>_____</w:t>
+        <w:t>___</w:t>
+      </w:r>
+      <w:r>
+        <w:rPr>
+          <w:rFonts w:eastAsia="Times New Roman" w:cs="Times New Roman"/>
+          <w:color w:val="000000"/>
+        </w:rPr>
+        <w:t>8</w:t>
+      </w:r>
+      <w:r>
+        <w:rPr>
+          <w:rFonts w:eastAsia="Times New Roman" w:cs="Times New Roman"/>
+          <w:color w:val="000000"/>
+        </w:rPr>
+        <w:t>__</w:t>
       </w:r>
     </w:p>
     <w:p>
@@ -2162,7 +2561,24 @@
           <w:color w:val="000000"/>
         </w:rPr>
         <w:tab/>
-        <w:t>_____</w:t>
+        <w:t>__</w:t>
+      </w:r>
+      <w:r>
+        <w:t xml:space="preserve"> </w:t>
+      </w:r>
+      <w:r>
+        <w:rPr>
+          <w:rFonts w:eastAsia="Times New Roman" w:cs="Times New Roman"/>
+          <w:color w:val="000000"/>
+        </w:rPr>
+        <w:t>0.01608425900002581</w:t>
+      </w:r>
+      <w:r>
+        <w:rPr>
+          <w:rFonts w:eastAsia="Times New Roman" w:cs="Times New Roman"/>
+          <w:color w:val="000000"/>
+        </w:rPr>
+        <w:t>___</w:t>
       </w:r>
     </w:p>
     <w:p>
@@ -2174,100 +2590,121 @@
           <w:color w:val="000000"/>
         </w:rPr>
       </w:pPr>
+    </w:p>
+    <w:p>
+      <w:pPr>
+        <w:pStyle w:val="ListParagraph"/>
+        <w:ind w:left="360"/>
+        <w:rPr>
+          <w:rFonts w:eastAsia="Times New Roman" w:cs="Times New Roman"/>
+          <w:color w:val="000000"/>
+        </w:rPr>
+      </w:pPr>
+      <w:r>
+        <w:rPr>
+          <w:rFonts w:eastAsia="Times New Roman" w:cs="Times New Roman"/>
+          <w:color w:val="000000"/>
+        </w:rPr>
+        <w:t>Overall accuracy</w:t>
+      </w:r>
+      <w:r>
+        <w:rPr>
+          <w:rFonts w:eastAsia="Times New Roman" w:cs="Times New Roman"/>
+          <w:color w:val="000000"/>
+        </w:rPr>
+        <w:t xml:space="preserve"> on test set</w:t>
+      </w:r>
+      <w:r>
+        <w:rPr>
+          <w:rFonts w:eastAsia="Times New Roman" w:cs="Times New Roman"/>
+          <w:color w:val="000000"/>
+        </w:rPr>
+        <w:t>:</w:t>
+      </w:r>
+      <w:r>
+        <w:rPr>
+          <w:rFonts w:eastAsia="Times New Roman" w:cs="Times New Roman"/>
+          <w:color w:val="000000"/>
+        </w:rPr>
+        <w:tab/>
+        <w:t>___</w:t>
+      </w:r>
+      <w:r>
+        <w:rPr>
+          <w:rFonts w:eastAsia="Times New Roman" w:cs="Times New Roman"/>
+          <w:color w:val="000000"/>
+        </w:rPr>
+        <w:t>0.9045</w:t>
+      </w:r>
+      <w:r>
+        <w:rPr>
+          <w:rFonts w:eastAsia="Times New Roman" w:cs="Times New Roman"/>
+          <w:color w:val="000000"/>
+        </w:rPr>
+        <w:t>__</w:t>
+      </w:r>
+    </w:p>
+    <w:p>
+      <w:pPr>
+        <w:pStyle w:val="ListParagraph"/>
+        <w:ind w:left="360"/>
+        <w:rPr>
+          <w:rFonts w:eastAsia="Times New Roman" w:cs="Times New Roman"/>
+          <w:color w:val="000000"/>
+        </w:rPr>
+      </w:pPr>
+    </w:p>
+    <w:p>
+      <w:pPr>
+        <w:pStyle w:val="ListParagraph"/>
+        <w:ind w:left="360"/>
+        <w:rPr>
+          <w:rFonts w:eastAsia="Times New Roman" w:cs="Times New Roman"/>
+          <w:color w:val="000000"/>
+        </w:rPr>
+      </w:pPr>
+    </w:p>
+    <w:p>
+      <w:pPr>
+        <w:pStyle w:val="ListParagraph"/>
+        <w:ind w:left="360"/>
+        <w:rPr>
+          <w:rFonts w:eastAsia="Times New Roman" w:cs="Times New Roman"/>
+          <w:color w:val="000000"/>
+        </w:rPr>
+      </w:pPr>
+      <w:r>
+        <w:rPr>
+          <w:rFonts w:eastAsia="Times New Roman" w:cs="Times New Roman"/>
+          <w:color w:val="000000"/>
+        </w:rPr>
+        <w:t>Precision and justification of reasonable precision. Please elaborate below.</w:t>
+      </w:r>
+    </w:p>
+    <w:p>
+      <w:pPr>
+        <w:pStyle w:val="ListParagraph"/>
+        <w:ind w:left="360"/>
+        <w:rPr>
+          <w:rFonts w:eastAsia="Times New Roman" w:cs="Times New Roman"/>
+        </w:rPr>
+      </w:pPr>
+    </w:p>
+    <w:p>
+      <w:pPr>
+        <w:rPr>
+          <w:rFonts w:eastAsia="Times New Roman" w:cs="Times New Roman"/>
+        </w:rPr>
+      </w:pPr>
+      <w:r>
+        <w:rPr>
+          <w:rFonts w:eastAsia="Times New Roman" w:cs="Times New Roman"/>
+        </w:rPr>
+        <w:tab/>
+        <w:t>I experimented with many different configurations and found that this configuration gives the highest results most consistently. The lowest accuracy I managed to get was 0.6403. As for the size of the hidden layer, I used 8 as a rough number of the different “parts” of a number. For example, both 8 and 9 have a circle on the upper half, so I assume that there is a neuron in the hidden layer that is active when there is a circle on the upper half .</w:t>
+      </w:r>
       <w:bookmarkStart w:id="0" w:name="_GoBack"/>
       <w:bookmarkEnd w:id="0"/>
-    </w:p>
-    <w:p>
-      <w:pPr>
-        <w:pStyle w:val="ListParagraph"/>
-        <w:ind w:left="360"/>
-        <w:rPr>
-          <w:rFonts w:eastAsia="Times New Roman" w:cs="Times New Roman"/>
-          <w:color w:val="000000"/>
-        </w:rPr>
-      </w:pPr>
-      <w:r>
-        <w:rPr>
-          <w:rFonts w:eastAsia="Times New Roman" w:cs="Times New Roman"/>
-          <w:color w:val="000000"/>
-        </w:rPr>
-        <w:t>Overall accuracy</w:t>
-      </w:r>
-      <w:r>
-        <w:rPr>
-          <w:rFonts w:eastAsia="Times New Roman" w:cs="Times New Roman"/>
-          <w:color w:val="000000"/>
-        </w:rPr>
-        <w:t xml:space="preserve"> on test set</w:t>
-      </w:r>
-      <w:r>
-        <w:rPr>
-          <w:rFonts w:eastAsia="Times New Roman" w:cs="Times New Roman"/>
-          <w:color w:val="000000"/>
-        </w:rPr>
-        <w:t>:</w:t>
-      </w:r>
-      <w:r>
-        <w:rPr>
-          <w:rFonts w:eastAsia="Times New Roman" w:cs="Times New Roman"/>
-          <w:color w:val="000000"/>
-        </w:rPr>
-        <w:tab/>
-        <w:t>_____</w:t>
-      </w:r>
-    </w:p>
-    <w:p>
-      <w:pPr>
-        <w:pStyle w:val="ListParagraph"/>
-        <w:ind w:left="360"/>
-        <w:rPr>
-          <w:rFonts w:eastAsia="Times New Roman" w:cs="Times New Roman"/>
-          <w:color w:val="000000"/>
-        </w:rPr>
-      </w:pPr>
-    </w:p>
-    <w:p>
-      <w:pPr>
-        <w:pStyle w:val="ListParagraph"/>
-        <w:ind w:left="360"/>
-        <w:rPr>
-          <w:rFonts w:eastAsia="Times New Roman" w:cs="Times New Roman"/>
-          <w:color w:val="000000"/>
-        </w:rPr>
-      </w:pPr>
-    </w:p>
-    <w:p>
-      <w:pPr>
-        <w:pStyle w:val="ListParagraph"/>
-        <w:ind w:left="360"/>
-        <w:rPr>
-          <w:rFonts w:eastAsia="Times New Roman" w:cs="Times New Roman"/>
-          <w:color w:val="000000"/>
-        </w:rPr>
-      </w:pPr>
-      <w:r>
-        <w:rPr>
-          <w:rFonts w:eastAsia="Times New Roman" w:cs="Times New Roman"/>
-          <w:color w:val="000000"/>
-        </w:rPr>
-        <w:t>Precision and justification of reasonable precision. Please elaborate below.</w:t>
-      </w:r>
-    </w:p>
-    <w:p>
-      <w:pPr>
-        <w:pStyle w:val="ListParagraph"/>
-        <w:ind w:left="360"/>
-        <w:rPr>
-          <w:rFonts w:eastAsia="Times New Roman" w:cs="Times New Roman"/>
-        </w:rPr>
-      </w:pPr>
-    </w:p>
-    <w:p>
-      <w:pPr>
-        <w:rPr>
-          <w:rFonts w:eastAsia="Times New Roman" w:cs="Times New Roman"/>
-        </w:rPr>
-      </w:pPr>
     </w:p>
     <w:sectPr>
       <w:pgSz w:w="12240" w:h="15840"/>
@@ -2280,8 +2717,8 @@
 </file>
 
 <file path=word/numbering.xml><?xml version="1.0" encoding="utf-8"?>
-<w:numbering xmlns:wpc="http://schemas.microsoft.com/office/word/2010/wordprocessingCanvas" xmlns:mo="http://schemas.microsoft.com/office/mac/office/2008/main" xmlns:mc="http://schemas.openxmlformats.org/markup-compatibility/2006" xmlns:mv="urn:schemas-microsoft-com:mac:vml" xmlns:o="urn:schemas-microsoft-com:office:office" xmlns:r="http://schemas.openxmlformats.org/officeDocument/2006/relationships" xmlns:m="http://schemas.openxmlformats.org/officeDocument/2006/math" xmlns:v="urn:schemas-microsoft-com:vml" xmlns:wp14="http://schemas.microsoft.com/office/word/2010/wordprocessingDrawing" xmlns:wp="http://schemas.openxmlformats.org/drawingml/2006/wordprocessingDrawing" xmlns:w10="urn:schemas-microsoft-com:office:word" xmlns:w="http://schemas.openxmlformats.org/wordprocessingml/2006/main" xmlns:w14="http://schemas.microsoft.com/office/word/2010/wordml" xmlns:w15="http://schemas.microsoft.com/office/word/2012/wordml" xmlns:wpg="http://schemas.microsoft.com/office/word/2010/wordprocessingGroup" xmlns:wpi="http://schemas.microsoft.com/office/word/2010/wordprocessingInk" xmlns:wne="http://schemas.microsoft.com/office/word/2006/wordml" xmlns:wps="http://schemas.microsoft.com/office/word/2010/wordprocessingShape" mc:Ignorable="w14 w15 wp14">
-  <w:abstractNum w:abstractNumId="0">
+<w:numbering xmlns:wpc="http://schemas.microsoft.com/office/word/2010/wordprocessingCanvas" xmlns:cx="http://schemas.microsoft.com/office/drawing/2014/chartex" xmlns:cx1="http://schemas.microsoft.com/office/drawing/2015/9/8/chartex" xmlns:cx2="http://schemas.microsoft.com/office/drawing/2015/10/21/chartex" xmlns:cx3="http://schemas.microsoft.com/office/drawing/2016/5/9/chartex" xmlns:cx4="http://schemas.microsoft.com/office/drawing/2016/5/10/chartex" xmlns:cx5="http://schemas.microsoft.com/office/drawing/2016/5/11/chartex" xmlns:cx6="http://schemas.microsoft.com/office/drawing/2016/5/12/chartex" xmlns:cx7="http://schemas.microsoft.com/office/drawing/2016/5/13/chartex" xmlns:cx8="http://schemas.microsoft.com/office/drawing/2016/5/14/chartex" xmlns:mc="http://schemas.openxmlformats.org/markup-compatibility/2006" xmlns:aink="http://schemas.microsoft.com/office/drawing/2016/ink" xmlns:am3d="http://schemas.microsoft.com/office/drawing/2017/model3d" xmlns:o="urn:schemas-microsoft-com:office:office" xmlns:r="http://schemas.openxmlformats.org/officeDocument/2006/relationships" xmlns:m="http://schemas.openxmlformats.org/officeDocument/2006/math" xmlns:v="urn:schemas-microsoft-com:vml" xmlns:wp14="http://schemas.microsoft.com/office/word/2010/wordprocessingDrawing" xmlns:wp="http://schemas.openxmlformats.org/drawingml/2006/wordprocessingDrawing" xmlns:w10="urn:schemas-microsoft-com:office:word" xmlns:w="http://schemas.openxmlformats.org/wordprocessingml/2006/main" xmlns:w14="http://schemas.microsoft.com/office/word/2010/wordml" xmlns:w15="http://schemas.microsoft.com/office/word/2012/wordml" xmlns:w16cid="http://schemas.microsoft.com/office/word/2016/wordml/cid" xmlns:w16se="http://schemas.microsoft.com/office/word/2015/wordml/symex" xmlns:wpg="http://schemas.microsoft.com/office/word/2010/wordprocessingGroup" xmlns:wpi="http://schemas.microsoft.com/office/word/2010/wordprocessingInk" xmlns:wne="http://schemas.microsoft.com/office/word/2006/wordml" xmlns:wps="http://schemas.microsoft.com/office/word/2010/wordprocessingShape" mc:Ignorable="w14 w15 w16se w16cid wp14">
+  <w:abstractNum w:abstractNumId="0" w15:restartNumberingAfterBreak="0">
     <w:nsid w:val="4ECE0B99"/>
     <w:multiLevelType w:val="multilevel"/>
     <w:tmpl w:val="2760EACC"/>
@@ -2394,7 +2831,7 @@
       </w:pPr>
     </w:lvl>
   </w:abstractNum>
-  <w:abstractNum w:abstractNumId="1">
+  <w:abstractNum w:abstractNumId="1" w15:restartNumberingAfterBreak="0">
     <w:nsid w:val="50F33B29"/>
     <w:multiLevelType w:val="hybridMultilevel"/>
     <w:tmpl w:val="EE829B50"/>
@@ -2483,7 +2920,7 @@
       </w:pPr>
     </w:lvl>
   </w:abstractNum>
-  <w:abstractNum w:abstractNumId="2">
+  <w:abstractNum w:abstractNumId="2" w15:restartNumberingAfterBreak="0">
     <w:nsid w:val="55AC6049"/>
     <w:multiLevelType w:val="hybridMultilevel"/>
     <w:tmpl w:val="9CAE57A8"/>
@@ -2585,7 +3022,7 @@
 </file>
 
 <file path=word/styles.xml><?xml version="1.0" encoding="utf-8"?>
-<w:styles xmlns:mc="http://schemas.openxmlformats.org/markup-compatibility/2006" xmlns:r="http://schemas.openxmlformats.org/officeDocument/2006/relationships" xmlns:w="http://schemas.openxmlformats.org/wordprocessingml/2006/main" xmlns:w14="http://schemas.microsoft.com/office/word/2010/wordml" xmlns:w15="http://schemas.microsoft.com/office/word/2012/wordml" mc:Ignorable="w14 w15">
+<w:styles xmlns:mc="http://schemas.openxmlformats.org/markup-compatibility/2006" xmlns:r="http://schemas.openxmlformats.org/officeDocument/2006/relationships" xmlns:w="http://schemas.openxmlformats.org/wordprocessingml/2006/main" xmlns:w14="http://schemas.microsoft.com/office/word/2010/wordml" xmlns:w15="http://schemas.microsoft.com/office/word/2012/wordml" xmlns:w16cid="http://schemas.microsoft.com/office/word/2016/wordml/cid" xmlns:w16se="http://schemas.microsoft.com/office/word/2015/wordml/symex" mc:Ignorable="w14 w15 w16se w16cid">
   <w:docDefaults>
     <w:rPrDefault>
       <w:rPr>
@@ -2597,7 +3034,7 @@
     </w:rPrDefault>
     <w:pPrDefault/>
   </w:docDefaults>
-  <w:latentStyles w:defLockedState="0" w:defUIPriority="99" w:defSemiHidden="0" w:defUnhideWhenUsed="0" w:defQFormat="0" w:count="382">
+  <w:latentStyles w:defLockedState="0" w:defUIPriority="99" w:defSemiHidden="0" w:defUnhideWhenUsed="0" w:defQFormat="0" w:count="375">
     <w:lsdException w:name="Normal" w:uiPriority="0" w:qFormat="1"/>
     <w:lsdException w:name="heading 1" w:uiPriority="9" w:qFormat="1"/>
     <w:lsdException w:name="heading 2" w:semiHidden="1" w:uiPriority="9" w:unhideWhenUsed="1" w:qFormat="1"/>
@@ -2754,15 +3191,6 @@
     <w:lsdException w:name="Balloon Text" w:semiHidden="1" w:unhideWhenUsed="1"/>
     <w:lsdException w:name="Table Grid" w:uiPriority="39"/>
     <w:lsdException w:name="Table Theme" w:semiHidden="1" w:unhideWhenUsed="1"/>
-    <w:lsdException w:name="Note Level 1" w:semiHidden="1" w:unhideWhenUsed="1"/>
-    <w:lsdException w:name="Note Level 2" w:semiHidden="1" w:unhideWhenUsed="1"/>
-    <w:lsdException w:name="Note Level 3" w:semiHidden="1" w:unhideWhenUsed="1"/>
-    <w:lsdException w:name="Note Level 4" w:semiHidden="1" w:unhideWhenUsed="1"/>
-    <w:lsdException w:name="Note Level 5" w:semiHidden="1" w:unhideWhenUsed="1"/>
-    <w:lsdException w:name="Note Level 6" w:semiHidden="1" w:unhideWhenUsed="1"/>
-    <w:lsdException w:name="Note Level 7" w:semiHidden="1" w:unhideWhenUsed="1"/>
-    <w:lsdException w:name="Note Level 8" w:semiHidden="1" w:unhideWhenUsed="1"/>
-    <w:lsdException w:name="Note Level 9" w:semiHidden="1" w:unhideWhenUsed="1"/>
     <w:lsdException w:name="Placeholder Text" w:semiHidden="1"/>
     <w:lsdException w:name="No Spacing" w:uiPriority="1" w:qFormat="1"/>
     <w:lsdException w:name="Light Shading" w:uiPriority="60"/>
@@ -3042,7 +3470,6 @@
     <w:uiPriority w:val="39"/>
     <w:rsid w:val="00E46926"/>
     <w:tblPr>
-      <w:tblInd w:w="0" w:type="dxa"/>
       <w:tblBorders>
         <w:top w:val="single" w:sz="4" w:space="0" w:color="auto"/>
         <w:left w:val="single" w:sz="4" w:space="0" w:color="auto"/>
@@ -3051,12 +3478,6 @@
         <w:insideH w:val="single" w:sz="4" w:space="0" w:color="auto"/>
         <w:insideV w:val="single" w:sz="4" w:space="0" w:color="auto"/>
       </w:tblBorders>
-      <w:tblCellMar>
-        <w:top w:w="0" w:type="dxa"/>
-        <w:left w:w="108" w:type="dxa"/>
-        <w:bottom w:w="0" w:type="dxa"/>
-        <w:right w:w="108" w:type="dxa"/>
-      </w:tblCellMar>
     </w:tblPr>
   </w:style>
 </w:styles>

</xml_diff>